<commit_message>
ADD: first version of lab_01
</commit_message>
<xml_diff>
--- a/LisP/lab_01/report.docx
+++ b/LisP/lab_01/report.docx
@@ -69,7 +69,7 @@
                           </pic:cNvPicPr>
                         </pic:nvPicPr>
                         <pic:blipFill>
-                          <a:blip r:embed="rId6">
+                          <a:blip r:embed="rId7">
                             <a:extLst>
                               <a:ext uri="{28A0092B-C50C-407E-A947-70E740481C1C}">
                                 <a14:useLocalDpi xmlns:a14="http://schemas.microsoft.com/office/drawing/2010/main" val="0"/>
@@ -293,7 +293,6 @@
         <w:tab/>
         <w:t xml:space="preserve">       </w:t>
       </w:r>
-      <w:proofErr w:type="gramStart"/>
       <w:r>
         <w:rPr>
           <w:rFonts w:eastAsia="Calibri"/>
@@ -301,16 +300,7 @@
           <w:u w:val="single"/>
         </w:rPr>
         <w:tab/>
-        <w:t xml:space="preserve">  «</w:t>
-      </w:r>
-      <w:proofErr w:type="gramEnd"/>
-      <w:r>
-        <w:rPr>
-          <w:rFonts w:eastAsia="Calibri"/>
-          <w:szCs w:val="28"/>
-          <w:u w:val="single"/>
-        </w:rPr>
-        <w:t>Информатика и системы управления»</w:t>
+        <w:t xml:space="preserve">  «Информатика и системы управления»</w:t>
       </w:r>
       <w:r>
         <w:rPr>
@@ -500,27 +490,7 @@
           <w:sz w:val="44"/>
           <w:szCs w:val="44"/>
         </w:rPr>
-        <w:t xml:space="preserve">Списки в </w:t>
-      </w:r>
-      <w:proofErr w:type="spellStart"/>
-      <w:r>
-        <w:rPr>
-          <w:rFonts w:eastAsia="Calibri" w:cs="Times New Roman"/>
-          <w:bCs/>
-          <w:sz w:val="44"/>
-          <w:szCs w:val="44"/>
-        </w:rPr>
-        <w:t>Lisp</w:t>
-      </w:r>
-      <w:proofErr w:type="spellEnd"/>
-      <w:r>
-        <w:rPr>
-          <w:rFonts w:eastAsia="Calibri" w:cs="Times New Roman"/>
-          <w:bCs/>
-          <w:sz w:val="44"/>
-          <w:szCs w:val="44"/>
-        </w:rPr>
-        <w:t>».</w:t>
+        <w:t>Списки в Lisp».</w:t>
       </w:r>
     </w:p>
     <w:p>
@@ -667,23 +637,7 @@
           <w:rFonts w:eastAsia="Calibri" w:cs="Times New Roman"/>
           <w:sz w:val="32"/>
         </w:rPr>
-        <w:t xml:space="preserve">: </w:t>
-      </w:r>
-      <w:proofErr w:type="spellStart"/>
-      <w:r>
-        <w:rPr>
-          <w:rFonts w:eastAsia="Calibri" w:cs="Times New Roman"/>
-          <w:sz w:val="32"/>
-        </w:rPr>
-        <w:t>Толпинская</w:t>
-      </w:r>
-      <w:proofErr w:type="spellEnd"/>
-      <w:r>
-        <w:rPr>
-          <w:rFonts w:eastAsia="Calibri" w:cs="Times New Roman"/>
-          <w:sz w:val="32"/>
-        </w:rPr>
-        <w:t xml:space="preserve"> Н. Б.</w:t>
+        <w:t>: Толпинская Н. Б.</w:t>
       </w:r>
       <w:r>
         <w:rPr>
@@ -855,33 +809,11 @@
                 <w:lang w:val="en-US"/>
               </w:rPr>
             </w:pPr>
-            <w:proofErr w:type="gramStart"/>
             <w:r>
               <w:rPr>
                 <w:lang w:val="en-US"/>
               </w:rPr>
-              <w:t>`(</w:t>
-            </w:r>
-            <w:proofErr w:type="gramEnd"/>
-            <w:r>
-              <w:rPr>
-                <w:lang w:val="en-US"/>
-              </w:rPr>
-              <w:t xml:space="preserve">open close </w:t>
-            </w:r>
-            <w:proofErr w:type="spellStart"/>
-            <w:r>
-              <w:rPr>
-                <w:lang w:val="en-US"/>
-              </w:rPr>
-              <w:t>halph</w:t>
-            </w:r>
-            <w:proofErr w:type="spellEnd"/>
-            <w:r>
-              <w:rPr>
-                <w:lang w:val="en-US"/>
-              </w:rPr>
-              <w:t>)</w:t>
+              <w:t>`(open close halph)</w:t>
             </w:r>
           </w:p>
         </w:tc>
@@ -981,21 +913,7 @@
               <w:rPr>
                 <w:lang w:val="en-US"/>
               </w:rPr>
-              <w:t>`((one) for all (</w:t>
-            </w:r>
-            <w:proofErr w:type="gramStart"/>
-            <w:r>
-              <w:rPr>
-                <w:lang w:val="en-US"/>
-              </w:rPr>
-              <w:t>and(</w:t>
-            </w:r>
-            <w:proofErr w:type="gramEnd"/>
-            <w:r>
-              <w:rPr>
-                <w:lang w:val="en-US"/>
-              </w:rPr>
-              <w:t>me(for you))))</w:t>
+              <w:t>`((one) for all (and(me(for you))))</w:t>
             </w:r>
           </w:p>
         </w:tc>
@@ -1043,35 +961,7 @@
         <w:rPr>
           <w:lang w:val="en-US"/>
         </w:rPr>
-        <w:t xml:space="preserve">1. </w:t>
-      </w:r>
-      <w:proofErr w:type="gramStart"/>
-      <w:r>
-        <w:rPr>
-          <w:lang w:val="en-US"/>
-        </w:rPr>
-        <w:t>`(</w:t>
-      </w:r>
-      <w:proofErr w:type="gramEnd"/>
-      <w:r>
-        <w:rPr>
-          <w:lang w:val="en-US"/>
-        </w:rPr>
-        <w:t xml:space="preserve">open close </w:t>
-      </w:r>
-      <w:proofErr w:type="spellStart"/>
-      <w:r>
-        <w:rPr>
-          <w:lang w:val="en-US"/>
-        </w:rPr>
-        <w:t>halph</w:t>
-      </w:r>
-      <w:proofErr w:type="spellEnd"/>
-      <w:r>
-        <w:rPr>
-          <w:lang w:val="en-US"/>
-        </w:rPr>
-        <w:t>)</w:t>
+        <w:t>1. `(open close halph)</w:t>
       </w:r>
     </w:p>
     <w:p>
@@ -1103,7 +993,7 @@
                     </pic:cNvPicPr>
                   </pic:nvPicPr>
                   <pic:blipFill>
-                    <a:blip r:embed="rId7">
+                    <a:blip r:embed="rId8">
                       <a:extLst>
                         <a:ext uri="{28A0092B-C50C-407E-A947-70E740481C1C}">
                           <a14:useLocalDpi xmlns:a14="http://schemas.microsoft.com/office/drawing/2010/main" val="0"/>
@@ -1183,7 +1073,7 @@
                     </pic:cNvPicPr>
                   </pic:nvPicPr>
                   <pic:blipFill>
-                    <a:blip r:embed="rId8">
+                    <a:blip r:embed="rId9">
                       <a:extLst>
                         <a:ext uri="{28A0092B-C50C-407E-A947-70E740481C1C}">
                           <a14:useLocalDpi xmlns:a14="http://schemas.microsoft.com/office/drawing/2010/main" val="0"/>
@@ -1237,21 +1127,7 @@
         <w:rPr>
           <w:lang w:val="en-US"/>
         </w:rPr>
-        <w:t>`((one) for all (</w:t>
-      </w:r>
-      <w:proofErr w:type="gramStart"/>
-      <w:r>
-        <w:rPr>
-          <w:lang w:val="en-US"/>
-        </w:rPr>
-        <w:t>and(</w:t>
-      </w:r>
-      <w:proofErr w:type="gramEnd"/>
-      <w:r>
-        <w:rPr>
-          <w:lang w:val="en-US"/>
-        </w:rPr>
-        <w:t>me(for you))))</w:t>
+        <w:t>`((one) for all (and(me(for you))))</w:t>
       </w:r>
     </w:p>
     <w:p>
@@ -1283,7 +1159,7 @@
                     </pic:cNvPicPr>
                   </pic:nvPicPr>
                   <pic:blipFill>
-                    <a:blip r:embed="rId9">
+                    <a:blip r:embed="rId10">
                       <a:extLst>
                         <a:ext uri="{28A0092B-C50C-407E-A947-70E740481C1C}">
                           <a14:useLocalDpi xmlns:a14="http://schemas.microsoft.com/office/drawing/2010/main" val="0"/>
@@ -1390,7 +1266,7 @@
                     </pic:cNvPicPr>
                   </pic:nvPicPr>
                   <pic:blipFill>
-                    <a:blip r:embed="rId10">
+                    <a:blip r:embed="rId11">
                       <a:extLst>
                         <a:ext uri="{28A0092B-C50C-407E-A947-70E740481C1C}">
                           <a14:useLocalDpi xmlns:a14="http://schemas.microsoft.com/office/drawing/2010/main" val="0"/>
@@ -1462,86 +1338,6 @@
                 <pic:pic xmlns:pic="http://schemas.openxmlformats.org/drawingml/2006/picture">
                   <pic:nvPicPr>
                     <pic:cNvPr id="0" name="Picture 14"/>
-                    <pic:cNvPicPr>
-                      <a:picLocks noChangeAspect="1" noChangeArrowheads="1"/>
-                    </pic:cNvPicPr>
-                  </pic:nvPicPr>
-                  <pic:blipFill>
-                    <a:blip r:embed="rId11">
-                      <a:extLst>
-                        <a:ext uri="{28A0092B-C50C-407E-A947-70E740481C1C}">
-                          <a14:useLocalDpi xmlns:a14="http://schemas.microsoft.com/office/drawing/2010/main" val="0"/>
-                        </a:ext>
-                      </a:extLst>
-                    </a:blip>
-                    <a:srcRect/>
-                    <a:stretch>
-                      <a:fillRect/>
-                    </a:stretch>
-                  </pic:blipFill>
-                  <pic:spPr bwMode="auto">
-                    <a:xfrm>
-                      <a:off x="0" y="0"/>
-                      <a:ext cx="4533900" cy="2295525"/>
-                    </a:xfrm>
-                    <a:prstGeom prst="rect">
-                      <a:avLst/>
-                    </a:prstGeom>
-                    <a:noFill/>
-                    <a:ln>
-                      <a:noFill/>
-                    </a:ln>
-                  </pic:spPr>
-                </pic:pic>
-              </a:graphicData>
-            </a:graphic>
-          </wp:inline>
-        </w:drawing>
-      </w:r>
-    </w:p>
-    <w:p>
-      <w:pPr>
-        <w:jc w:val="center"/>
-      </w:pPr>
-    </w:p>
-    <w:p>
-      <w:pPr>
-        <w:jc w:val="left"/>
-        <w:rPr>
-          <w:lang w:val="en-US"/>
-        </w:rPr>
-      </w:pPr>
-      <w:r>
-        <w:t xml:space="preserve">6. </w:t>
-      </w:r>
-      <w:r>
-        <w:rPr>
-          <w:lang w:val="en-US"/>
-        </w:rPr>
-        <w:t>`(((TOOL) (call)) ((sell)))</w:t>
-      </w:r>
-    </w:p>
-    <w:p>
-      <w:pPr>
-        <w:jc w:val="center"/>
-      </w:pPr>
-      <w:r>
-        <w:rPr>
-          <w:noProof/>
-        </w:rPr>
-        <w:drawing>
-          <wp:inline distT="0" distB="0" distL="0" distR="0" wp14:anchorId="2FDBEB56" wp14:editId="4E488239">
-            <wp:extent cx="4533900" cy="2295525"/>
-            <wp:effectExtent l="0" t="0" r="0" b="9525"/>
-            <wp:docPr id="9" name="Рисунок 9"/>
-            <wp:cNvGraphicFramePr>
-              <a:graphicFrameLocks xmlns:a="http://schemas.openxmlformats.org/drawingml/2006/main" noChangeAspect="1"/>
-            </wp:cNvGraphicFramePr>
-            <a:graphic xmlns:a="http://schemas.openxmlformats.org/drawingml/2006/main">
-              <a:graphicData uri="http://schemas.openxmlformats.org/drawingml/2006/picture">
-                <pic:pic xmlns:pic="http://schemas.openxmlformats.org/drawingml/2006/picture">
-                  <pic:nvPicPr>
-                    <pic:cNvPr id="0" name="Picture 16"/>
                     <pic:cNvPicPr>
                       <a:picLocks noChangeAspect="1" noChangeArrowheads="1"/>
                     </pic:cNvPicPr>
@@ -1586,8 +1382,78 @@
     </w:p>
     <w:p>
       <w:pPr>
+        <w:jc w:val="left"/>
+        <w:rPr>
+          <w:lang w:val="en-US"/>
+        </w:rPr>
+      </w:pPr>
+      <w:r>
+        <w:t xml:space="preserve">6. </w:t>
+      </w:r>
+      <w:r>
+        <w:rPr>
+          <w:lang w:val="en-US"/>
+        </w:rPr>
+        <w:t>`(((TOOL) (call)) ((sell)))</w:t>
+      </w:r>
+    </w:p>
+    <w:p>
+      <w:pPr>
         <w:jc w:val="center"/>
       </w:pPr>
+      <w:r>
+        <w:rPr>
+          <w:noProof/>
+        </w:rPr>
+        <w:drawing>
+          <wp:inline distT="0" distB="0" distL="0" distR="0" wp14:anchorId="2FDBEB56" wp14:editId="4E488239">
+            <wp:extent cx="4533900" cy="2295525"/>
+            <wp:effectExtent l="0" t="0" r="0" b="9525"/>
+            <wp:docPr id="9" name="Рисунок 9"/>
+            <wp:cNvGraphicFramePr>
+              <a:graphicFrameLocks xmlns:a="http://schemas.openxmlformats.org/drawingml/2006/main" noChangeAspect="1"/>
+            </wp:cNvGraphicFramePr>
+            <a:graphic xmlns:a="http://schemas.openxmlformats.org/drawingml/2006/main">
+              <a:graphicData uri="http://schemas.openxmlformats.org/drawingml/2006/picture">
+                <pic:pic xmlns:pic="http://schemas.openxmlformats.org/drawingml/2006/picture">
+                  <pic:nvPicPr>
+                    <pic:cNvPr id="0" name="Picture 16"/>
+                    <pic:cNvPicPr>
+                      <a:picLocks noChangeAspect="1" noChangeArrowheads="1"/>
+                    </pic:cNvPicPr>
+                  </pic:nvPicPr>
+                  <pic:blipFill>
+                    <a:blip r:embed="rId13">
+                      <a:extLst>
+                        <a:ext uri="{28A0092B-C50C-407E-A947-70E740481C1C}">
+                          <a14:useLocalDpi xmlns:a14="http://schemas.microsoft.com/office/drawing/2010/main" val="0"/>
+                        </a:ext>
+                      </a:extLst>
+                    </a:blip>
+                    <a:srcRect/>
+                    <a:stretch>
+                      <a:fillRect/>
+                    </a:stretch>
+                  </pic:blipFill>
+                  <pic:spPr bwMode="auto">
+                    <a:xfrm>
+                      <a:off x="0" y="0"/>
+                      <a:ext cx="4533900" cy="2295525"/>
+                    </a:xfrm>
+                    <a:prstGeom prst="rect">
+                      <a:avLst/>
+                    </a:prstGeom>
+                    <a:noFill/>
+                    <a:ln>
+                      <a:noFill/>
+                    </a:ln>
+                  </pic:spPr>
+                </pic:pic>
+              </a:graphicData>
+            </a:graphic>
+          </wp:inline>
+        </w:drawing>
+      </w:r>
     </w:p>
     <w:p>
       <w:pPr>
@@ -1596,6 +1462,16 @@
     </w:p>
     <w:p>
       <w:pPr>
+        <w:jc w:val="center"/>
+      </w:pPr>
+    </w:p>
+    <w:p>
+      <w:pPr>
+        <w:jc w:val="center"/>
+      </w:pPr>
+    </w:p>
+    <w:p>
+      <w:pPr>
         <w:pStyle w:val="1"/>
       </w:pPr>
       <w:r>
@@ -1619,19 +1495,677 @@
         <w:t>Перечислить эти элементы.</w:t>
       </w:r>
     </w:p>
-    <w:p/>
+    <w:p>
+      <w:r>
+        <w:t xml:space="preserve">Элементы языка </w:t>
+      </w:r>
+      <w:r>
+        <w:rPr>
+          <w:lang w:val="en-US"/>
+        </w:rPr>
+        <w:t>Lisp</w:t>
+      </w:r>
+      <w:r>
+        <w:t xml:space="preserve"> </w:t>
+      </w:r>
+      <w:r>
+        <w:t>включают в себя:</w:t>
+      </w:r>
+    </w:p>
+    <w:p>
+      <w:pPr>
+        <w:pStyle w:val="a8"/>
+        <w:numPr>
+          <w:ilvl w:val="0"/>
+          <w:numId w:val="1"/>
+        </w:numPr>
+      </w:pPr>
+      <w:r>
+        <w:t>Атомы:</w:t>
+      </w:r>
+    </w:p>
+    <w:p>
+      <w:pPr>
+        <w:pStyle w:val="a8"/>
+        <w:numPr>
+          <w:ilvl w:val="1"/>
+          <w:numId w:val="1"/>
+        </w:numPr>
+      </w:pPr>
+      <w:r>
+        <w:t>символы (идентификаторы) – синтаксически – набор литер (букв латинского алфавита и цифр), начинающихся с буквы</w:t>
+      </w:r>
+      <w:r>
+        <w:t>;</w:t>
+      </w:r>
+    </w:p>
+    <w:p>
+      <w:pPr>
+        <w:pStyle w:val="a8"/>
+        <w:numPr>
+          <w:ilvl w:val="1"/>
+          <w:numId w:val="1"/>
+        </w:numPr>
+      </w:pPr>
+      <w:r>
+        <w:t xml:space="preserve">специальные символы – </w:t>
+      </w:r>
+      <w:r>
+        <w:t>{</w:t>
+      </w:r>
+      <w:r>
+        <w:rPr>
+          <w:lang w:val="en-US"/>
+        </w:rPr>
+        <w:t>T</w:t>
+      </w:r>
+      <w:r>
+        <w:t xml:space="preserve">, </w:t>
+      </w:r>
+      <w:r>
+        <w:rPr>
+          <w:lang w:val="en-US"/>
+        </w:rPr>
+        <w:t>Nil</w:t>
+      </w:r>
+      <w:r>
+        <w:t>} (</w:t>
+      </w:r>
+      <w:r>
+        <w:t>используются для обозначения «логических» констант)</w:t>
+      </w:r>
+      <w:r>
+        <w:t>;</w:t>
+      </w:r>
+    </w:p>
+    <w:p>
+      <w:pPr>
+        <w:pStyle w:val="a8"/>
+        <w:numPr>
+          <w:ilvl w:val="1"/>
+          <w:numId w:val="1"/>
+        </w:numPr>
+      </w:pPr>
+      <w:r>
+        <w:t>самоопределимые атомы – натуральные числа, дробые числа</w:t>
+      </w:r>
+      <w:r>
+        <w:t xml:space="preserve">, </w:t>
+      </w:r>
+      <w:r>
+        <w:t xml:space="preserve">вещественные числа, стоки – последовательность символов, заключенных в двойные апострофы (например </w:t>
+      </w:r>
+      <w:r>
+        <w:t>“</w:t>
+      </w:r>
+      <w:r>
+        <w:rPr>
+          <w:lang w:val="en-US"/>
+        </w:rPr>
+        <w:t>abc</w:t>
+      </w:r>
+      <w:r>
+        <w:t>”);</w:t>
+      </w:r>
+    </w:p>
+    <w:p>
+      <w:pPr>
+        <w:pStyle w:val="a8"/>
+        <w:numPr>
+          <w:ilvl w:val="0"/>
+          <w:numId w:val="1"/>
+        </w:numPr>
+      </w:pPr>
+      <w:r>
+        <w:t>Более сложные «данные» - точечные пары (структуры)</w:t>
+      </w:r>
+      <w:r>
+        <w:t xml:space="preserve">, </w:t>
+      </w:r>
+      <w:r>
+        <w:t>которые</w:t>
+      </w:r>
+      <w:r>
+        <w:t xml:space="preserve"> строятся с помощью унифицированных структур – блоков памяти – бинарных узлов</w:t>
+      </w:r>
+      <w:r>
+        <w:t xml:space="preserve"> (то есть бинарный узел соответствует минимально адресуемому пространству памяти)</w:t>
+      </w:r>
+      <w:r>
+        <w:t>.</w:t>
+      </w:r>
+    </w:p>
+    <w:p>
+      <w:r>
+        <w:t>Точечная пара ::= (</w:t>
+      </w:r>
+      <w:r>
+        <w:t>&lt;</w:t>
+      </w:r>
+      <w:r>
+        <w:t>атом</w:t>
+      </w:r>
+      <w:r>
+        <w:t>&gt; . &lt;</w:t>
+      </w:r>
+      <w:r>
+        <w:t>атом</w:t>
+      </w:r>
+      <w:r>
+        <w:t>&gt;) | (&lt;</w:t>
+      </w:r>
+      <w:r>
+        <w:t>атом</w:t>
+      </w:r>
+      <w:r>
+        <w:t>&gt; . &lt;</w:t>
+      </w:r>
+      <w:r>
+        <w:t>точечная пара</w:t>
+      </w:r>
+      <w:r>
+        <w:t>&gt;) | (&lt;</w:t>
+      </w:r>
+      <w:r>
+        <w:t>точечная пара</w:t>
+      </w:r>
+      <w:r>
+        <w:t>&gt; . &lt;</w:t>
+      </w:r>
+      <w:r>
+        <w:t>атом</w:t>
+      </w:r>
+      <w:r>
+        <w:t>&gt;)</w:t>
+      </w:r>
+      <w:r>
+        <w:t xml:space="preserve"> </w:t>
+      </w:r>
+      <w:r>
+        <w:t>| (&lt;</w:t>
+      </w:r>
+      <w:r>
+        <w:t>точечная пара</w:t>
+      </w:r>
+      <w:r>
+        <w:t>&gt;</w:t>
+      </w:r>
+      <w:r>
+        <w:t xml:space="preserve"> </w:t>
+      </w:r>
+      <w:r>
+        <w:t>.</w:t>
+      </w:r>
+      <w:r>
+        <w:t xml:space="preserve"> </w:t>
+      </w:r>
+      <w:r>
+        <w:t>&lt;</w:t>
+      </w:r>
+      <w:r>
+        <w:t>точечная пара</w:t>
+      </w:r>
+      <w:r>
+        <w:t>&gt;);</w:t>
+      </w:r>
+    </w:p>
+    <w:p>
+      <w:r>
+        <w:rPr>
+          <w:lang w:val="en-US"/>
+        </w:rPr>
+        <w:t>S</w:t>
+      </w:r>
+      <w:r>
+        <w:t>-</w:t>
+      </w:r>
+      <w:r>
+        <w:t xml:space="preserve">выражение </w:t>
+      </w:r>
+      <w:r>
+        <w:t>::= &lt;</w:t>
+      </w:r>
+      <w:r>
+        <w:t>атом</w:t>
+      </w:r>
+      <w:r>
+        <w:t>&gt; | &lt;</w:t>
+      </w:r>
+      <w:r>
+        <w:t>точечная пара</w:t>
+      </w:r>
+      <w:r>
+        <w:t>&gt;;</w:t>
+      </w:r>
+    </w:p>
+    <w:p>
+      <w:r>
+        <w:t xml:space="preserve">Список </w:t>
+      </w:r>
+      <w:r>
+        <w:t>::= &lt;</w:t>
+      </w:r>
+      <w:r>
+        <w:t>пустой список</w:t>
+      </w:r>
+      <w:r>
+        <w:t>&gt; | &lt;</w:t>
+      </w:r>
+      <w:r>
+        <w:t>непустой список</w:t>
+      </w:r>
+      <w:r>
+        <w:t xml:space="preserve">&gt;, </w:t>
+      </w:r>
+      <w:r>
+        <w:t xml:space="preserve">где </w:t>
+      </w:r>
+    </w:p>
+    <w:p>
+      <w:r>
+        <w:t>&lt;</w:t>
+      </w:r>
+      <w:r>
+        <w:t>пустой список</w:t>
+      </w:r>
+      <w:r>
+        <w:t>&gt;</w:t>
+      </w:r>
+      <w:r>
+        <w:t xml:space="preserve"> </w:t>
+      </w:r>
+      <w:r>
+        <w:t xml:space="preserve">::= () | </w:t>
+      </w:r>
+      <w:r>
+        <w:rPr>
+          <w:lang w:val="en-US"/>
+        </w:rPr>
+        <w:t>Nil</w:t>
+      </w:r>
+      <w:r>
+        <w:t>,</w:t>
+      </w:r>
+    </w:p>
+    <w:p>
+      <w:r>
+        <w:t>&lt;</w:t>
+      </w:r>
+      <w:r>
+        <w:t>непустой список</w:t>
+      </w:r>
+      <w:r>
+        <w:t>&gt; ::= (&lt;</w:t>
+      </w:r>
+      <w:r>
+        <w:t>первый элемент</w:t>
+      </w:r>
+      <w:r>
+        <w:t>&gt; . &lt;</w:t>
+      </w:r>
+      <w:r>
+        <w:t>хвост</w:t>
+      </w:r>
+      <w:r>
+        <w:t>&gt;)</w:t>
+      </w:r>
+      <w:r>
+        <w:t>,</w:t>
+      </w:r>
+    </w:p>
+    <w:p>
+      <w:r>
+        <w:t>&lt;</w:t>
+      </w:r>
+      <w:r>
+        <w:t>первый элемент</w:t>
+      </w:r>
+      <w:r>
+        <w:t>&gt; ::= &lt;</w:t>
+      </w:r>
+      <w:r>
+        <w:rPr>
+          <w:lang w:val="en-US"/>
+        </w:rPr>
+        <w:t>S</w:t>
+      </w:r>
+      <w:r>
+        <w:t>-</w:t>
+      </w:r>
+      <w:r>
+        <w:t>выражение</w:t>
+      </w:r>
+      <w:r>
+        <w:t>&gt;,</w:t>
+      </w:r>
+    </w:p>
+    <w:p>
+      <w:r>
+        <w:t>&lt;</w:t>
+      </w:r>
+      <w:r>
+        <w:t>хвост</w:t>
+      </w:r>
+      <w:r>
+        <w:t>&gt; ::= &lt;</w:t>
+      </w:r>
+      <w:r>
+        <w:t>список</w:t>
+      </w:r>
+      <w:r>
+        <w:t>&gt;.</w:t>
+      </w:r>
+    </w:p>
+    <w:p>
+      <w:r>
+        <w:t xml:space="preserve">Список – это частный случай </w:t>
+      </w:r>
+      <w:r>
+        <w:rPr>
+          <w:lang w:val="en-US"/>
+        </w:rPr>
+        <w:t>S</w:t>
+      </w:r>
+      <w:r>
+        <w:t>-</w:t>
+      </w:r>
+      <w:r>
+        <w:t>выражения.</w:t>
+      </w:r>
+    </w:p>
+    <w:p>
+      <w:pPr>
+        <w:ind w:left="360"/>
+      </w:pPr>
+    </w:p>
     <w:p>
       <w:r>
         <w:t>2. Синтаксис элементов языка и их представление в памяти.</w:t>
       </w:r>
     </w:p>
-    <w:p/>
+    <w:p>
+      <w:r>
+        <w:t>(мы тут говорили про то, что атом – это пять указателей…)</w:t>
+      </w:r>
+    </w:p>
+    <w:p>
+      <w:r>
+        <w:t>Любая структура (точечная пара или список) заключается в круглые скобки:</w:t>
+      </w:r>
+    </w:p>
+    <w:p>
+      <w:r>
+        <w:t>(</w:t>
+      </w:r>
+      <w:r>
+        <w:rPr>
+          <w:lang w:val="en-US"/>
+        </w:rPr>
+        <w:t>A</w:t>
+      </w:r>
+      <w:r>
+        <w:t xml:space="preserve"> . </w:t>
+      </w:r>
+      <w:r>
+        <w:rPr>
+          <w:lang w:val="en-US"/>
+        </w:rPr>
+        <w:t>B</w:t>
+      </w:r>
+      <w:r>
+        <w:t xml:space="preserve">) – </w:t>
+      </w:r>
+      <w:r>
+        <w:t xml:space="preserve">точечная пара, </w:t>
+      </w:r>
+      <w:r>
+        <w:t>(</w:t>
+      </w:r>
+      <w:r>
+        <w:rPr>
+          <w:lang w:val="en-US"/>
+        </w:rPr>
+        <w:t>A</w:t>
+      </w:r>
+      <w:r>
+        <w:t xml:space="preserve">) </w:t>
+      </w:r>
+      <w:r>
+        <w:t>–</w:t>
+      </w:r>
+      <w:r>
+        <w:t xml:space="preserve"> </w:t>
+      </w:r>
+      <w:r>
+        <w:t xml:space="preserve">список из одного элемента. Пустой список изображается как </w:t>
+      </w:r>
+      <w:r>
+        <w:rPr>
+          <w:lang w:val="en-US"/>
+        </w:rPr>
+        <w:t>Nil</w:t>
+      </w:r>
+      <w:r>
+        <w:t xml:space="preserve"> </w:t>
+      </w:r>
+      <w:r>
+        <w:t>или ()</w:t>
+      </w:r>
+      <w:r>
+        <w:t>;</w:t>
+      </w:r>
+    </w:p>
+    <w:p>
+      <w:r>
+        <w:t>непустой список по определению может быть изображен:</w:t>
+      </w:r>
+    </w:p>
+    <w:p>
+      <w:r>
+        <w:lastRenderedPageBreak/>
+        <w:t>(</w:t>
+      </w:r>
+      <w:r>
+        <w:rPr>
+          <w:lang w:val="en-US"/>
+        </w:rPr>
+        <w:t>A</w:t>
+      </w:r>
+      <w:r>
+        <w:t xml:space="preserve"> . (</w:t>
+      </w:r>
+      <w:r>
+        <w:rPr>
+          <w:lang w:val="en-US"/>
+        </w:rPr>
+        <w:t>B</w:t>
+      </w:r>
+      <w:r>
+        <w:t xml:space="preserve"> . (</w:t>
+      </w:r>
+      <w:r>
+        <w:rPr>
+          <w:lang w:val="en-US"/>
+        </w:rPr>
+        <w:t>C</w:t>
+      </w:r>
+      <w:r>
+        <w:t xml:space="preserve"> . (</w:t>
+      </w:r>
+      <w:r>
+        <w:rPr>
+          <w:lang w:val="en-US"/>
+        </w:rPr>
+        <w:t>D</w:t>
+      </w:r>
+      <w:r>
+        <w:t xml:space="preserve"> ())))), </w:t>
+      </w:r>
+      <w:r>
+        <w:t xml:space="preserve">допустимо изображение списка последовательностью атомов, разделенных пробелами – </w:t>
+      </w:r>
+      <w:r>
+        <w:t>(</w:t>
+      </w:r>
+      <w:r>
+        <w:rPr>
+          <w:lang w:val="en-US"/>
+        </w:rPr>
+        <w:t>A</w:t>
+      </w:r>
+      <w:r>
+        <w:t xml:space="preserve"> </w:t>
+      </w:r>
+      <w:r>
+        <w:rPr>
+          <w:lang w:val="en-US"/>
+        </w:rPr>
+        <w:t>B</w:t>
+      </w:r>
+      <w:r>
+        <w:t xml:space="preserve"> </w:t>
+      </w:r>
+      <w:r>
+        <w:rPr>
+          <w:lang w:val="en-US"/>
+        </w:rPr>
+        <w:t>C</w:t>
+      </w:r>
+      <w:r>
+        <w:t xml:space="preserve"> </w:t>
+      </w:r>
+      <w:r>
+        <w:rPr>
+          <w:lang w:val="en-US"/>
+        </w:rPr>
+        <w:t>D</w:t>
+      </w:r>
+      <w:r>
+        <w:t>).</w:t>
+      </w:r>
+    </w:p>
+    <w:p>
+      <w:r>
+        <w:t xml:space="preserve">Элементы списка могут быть списками (любой список заключается в круглые скобки), например – </w:t>
+      </w:r>
+      <w:r>
+        <w:t>(</w:t>
+      </w:r>
+      <w:r>
+        <w:rPr>
+          <w:lang w:val="en-US"/>
+        </w:rPr>
+        <w:t>A</w:t>
+      </w:r>
+      <w:r>
+        <w:t xml:space="preserve"> (</w:t>
+      </w:r>
+      <w:r>
+        <w:rPr>
+          <w:lang w:val="en-US"/>
+        </w:rPr>
+        <w:t>B</w:t>
+      </w:r>
+      <w:r>
+        <w:t xml:space="preserve"> </w:t>
+      </w:r>
+      <w:r>
+        <w:rPr>
+          <w:lang w:val="en-US"/>
+        </w:rPr>
+        <w:t>C</w:t>
+      </w:r>
+      <w:r>
+        <w:t>) (</w:t>
+      </w:r>
+      <w:r>
+        <w:rPr>
+          <w:lang w:val="en-US"/>
+        </w:rPr>
+        <w:t>D</w:t>
+      </w:r>
+      <w:r>
+        <w:t xml:space="preserve"> </w:t>
+      </w:r>
+      <w:r>
+        <w:t>С</w:t>
+      </w:r>
+      <w:r>
+        <w:t>)).</w:t>
+      </w:r>
+      <w:r>
+        <w:t xml:space="preserve"> Таким образом, синтаксически наличие скобок является признаком структуры – списка или точечной пары.</w:t>
+      </w:r>
+    </w:p>
+    <w:p>
+      <w:r>
+        <w:t xml:space="preserve">Любая непустая структура </w:t>
+      </w:r>
+      <w:r>
+        <w:rPr>
+          <w:lang w:val="en-US"/>
+        </w:rPr>
+        <w:t>Lisp</w:t>
+      </w:r>
+      <w:r>
+        <w:t xml:space="preserve"> </w:t>
+      </w:r>
+      <w:r>
+        <w:t>в памяти представляется списковой ячейкой, хранящей два указателя: на голову (первый элемент) и хвост – всё остальное.</w:t>
+      </w:r>
+    </w:p>
+    <w:p>
+      <w:r>
+        <w:t>Точечная пара в памяти представляется бинарным узлом.</w:t>
+      </w:r>
+    </w:p>
+    <w:p>
+      <w:r>
+        <w:t>А</w:t>
+      </w:r>
+      <w:r>
+        <w:t>том в памяти представлен пятью указателями.</w:t>
+      </w:r>
+    </w:p>
     <w:p>
       <w:r>
         <w:t>3. Как воспринимается символьный апостроф?</w:t>
       </w:r>
     </w:p>
-    <w:p/>
+    <w:p>
+      <w:pPr>
+        <w:rPr>
+          <w:lang w:val="en-US"/>
+        </w:rPr>
+      </w:pPr>
+      <w:r>
+        <w:t xml:space="preserve">В зависимости от контекста одни и те же объекты могут играть роль переменных или констант, причем значения и того, и другого могут быть произвольной сложности. Если объект играет роль константы, то для объявления константы достаточно заблокировать его вычисление, то есть как бы взять его в кавычки, отмечающие буквально используемые фразы, не </w:t>
+      </w:r>
+      <w:r>
+        <w:t>требующие</w:t>
+      </w:r>
+      <w:r>
+        <w:t xml:space="preserve"> обработки. Для такой блокировки вводится специальная функция </w:t>
+      </w:r>
+      <w:r>
+        <w:rPr>
+          <w:lang w:val="en-US"/>
+        </w:rPr>
+        <w:t>quote</w:t>
+      </w:r>
+      <w:r>
+        <w:t xml:space="preserve">, </w:t>
+      </w:r>
+      <w:r>
+        <w:t xml:space="preserve">предохраняющая свой единственный аргумент от вычисления. Апостроф – сокращённое обозначение функции </w:t>
+      </w:r>
+      <w:r>
+        <w:rPr>
+          <w:lang w:val="en-US"/>
+        </w:rPr>
+        <w:t>quote.</w:t>
+      </w:r>
+    </w:p>
     <w:p>
       <w:r>
         <w:t xml:space="preserve">4. Что такое рекурсия? Где используется рекурсия в </w:t>
@@ -1650,9 +2184,39 @@
       <w:pPr>
         <w:jc w:val="left"/>
       </w:pPr>
+      <w:r>
+        <w:t>Рекурсия – это ссылка на описываемый объект в процессе его описания.</w:t>
+      </w:r>
+      <w:r>
+        <w:t xml:space="preserve"> Рекурсия используется для </w:t>
+      </w:r>
+      <w:r>
+        <w:t>организации</w:t>
+      </w:r>
+      <w:r>
+        <w:t xml:space="preserve"> повторяющихся вычислений. На ней же основано разбиение проблемы и разделение её на подзадачи, решение которых, насколько это возможно, пытаются свести к уже решённым или в </w:t>
+      </w:r>
+      <w:r>
+        <w:t>соответствии</w:t>
+      </w:r>
+      <w:r>
+        <w:t xml:space="preserve"> с основной идеей рекурсии к решаемой в настоящий момент задаче. Таким образом, рекурсия в </w:t>
+      </w:r>
+      <w:r>
+        <w:rPr>
+          <w:lang w:val="en-US"/>
+        </w:rPr>
+        <w:t>Lisp</w:t>
+      </w:r>
+      <w:r>
+        <w:t xml:space="preserve"> – </w:t>
+      </w:r>
+      <w:r>
+        <w:t>организация вычислений и методология (особые отличительные принципы) решения задач.</w:t>
+      </w:r>
     </w:p>
     <w:sectPr>
-      <w:footerReference w:type="default" r:id="rId13"/>
+      <w:footerReference w:type="default" r:id="rId14"/>
       <w:pgSz w:w="11906" w:h="16838"/>
       <w:pgMar w:top="1134" w:right="850" w:bottom="1134" w:left="1701" w:header="708" w:footer="708" w:gutter="0"/>
       <w:cols w:space="708"/>
@@ -1698,6 +2262,7 @@
         <w:docPartUnique/>
       </w:docPartObj>
     </w:sdtPr>
+    <w:sdtEndPr/>
     <w:sdtContent>
       <w:p>
         <w:pPr>
@@ -1753,6 +2318,243 @@
     </w:p>
   </w:footnote>
 </w:footnotes>
+</file>
+
+<file path=word/numbering.xml><?xml version="1.0" encoding="utf-8"?>
+<w:numbering xmlns:wpc="http://schemas.microsoft.com/office/word/2010/wordprocessingCanvas" xmlns:cx="http://schemas.microsoft.com/office/drawing/2014/chartex" xmlns:cx1="http://schemas.microsoft.com/office/drawing/2015/9/8/chartex" xmlns:cx2="http://schemas.microsoft.com/office/drawing/2015/10/21/chartex" xmlns:cx3="http://schemas.microsoft.com/office/drawing/2016/5/9/chartex" xmlns:cx4="http://schemas.microsoft.com/office/drawing/2016/5/10/chartex" xmlns:cx5="http://schemas.microsoft.com/office/drawing/2016/5/11/chartex" xmlns:cx6="http://schemas.microsoft.com/office/drawing/2016/5/12/chartex" xmlns:cx7="http://schemas.microsoft.com/office/drawing/2016/5/13/chartex" xmlns:cx8="http://schemas.microsoft.com/office/drawing/2016/5/14/chartex" xmlns:mc="http://schemas.openxmlformats.org/markup-compatibility/2006" xmlns:aink="http://schemas.microsoft.com/office/drawing/2016/ink" xmlns:am3d="http://schemas.microsoft.com/office/drawing/2017/model3d" xmlns:o="urn:schemas-microsoft-com:office:office" xmlns:r="http://schemas.openxmlformats.org/officeDocument/2006/relationships" xmlns:m="http://schemas.openxmlformats.org/officeDocument/2006/math" xmlns:v="urn:schemas-microsoft-com:vml" xmlns:wp14="http://schemas.microsoft.com/office/word/2010/wordprocessingDrawing" xmlns:wp="http://schemas.openxmlformats.org/drawingml/2006/wordprocessingDrawing" xmlns:w10="urn:schemas-microsoft-com:office:word" xmlns:w="http://schemas.openxmlformats.org/wordprocessingml/2006/main" xmlns:w14="http://schemas.microsoft.com/office/word/2010/wordml" xmlns:w15="http://schemas.microsoft.com/office/word/2012/wordml" xmlns:w16cex="http://schemas.microsoft.com/office/word/2018/wordml/cex" xmlns:w16cid="http://schemas.microsoft.com/office/word/2016/wordml/cid" xmlns:w16="http://schemas.microsoft.com/office/word/2018/wordml" xmlns:w16se="http://schemas.microsoft.com/office/word/2015/wordml/symex" xmlns:wpg="http://schemas.microsoft.com/office/word/2010/wordprocessingGroup" xmlns:wpi="http://schemas.microsoft.com/office/word/2010/wordprocessingInk" xmlns:wne="http://schemas.microsoft.com/office/word/2006/wordml" xmlns:wps="http://schemas.microsoft.com/office/word/2010/wordprocessingShape" mc:Ignorable="w14 w15 w16se w16cid w16 w16cex wp14">
+  <w:abstractNum w:abstractNumId="0" w15:restartNumberingAfterBreak="0">
+    <w:nsid w:val="3C04369C"/>
+    <w:multiLevelType w:val="hybridMultilevel"/>
+    <w:tmpl w:val="6D8E61D4"/>
+    <w:lvl w:ilvl="0" w:tplc="CFAA2B9C">
+      <w:start w:val="19"/>
+      <w:numFmt w:val="bullet"/>
+      <w:lvlText w:val=""/>
+      <w:lvlJc w:val="left"/>
+      <w:pPr>
+        <w:ind w:left="720" w:hanging="360"/>
+      </w:pPr>
+      <w:rPr>
+        <w:rFonts w:ascii="Symbol" w:eastAsiaTheme="minorHAnsi" w:hAnsi="Symbol" w:cstheme="minorBidi" w:hint="default"/>
+      </w:rPr>
+    </w:lvl>
+    <w:lvl w:ilvl="1" w:tplc="04190003" w:tentative="1">
+      <w:start w:val="1"/>
+      <w:numFmt w:val="bullet"/>
+      <w:lvlText w:val="o"/>
+      <w:lvlJc w:val="left"/>
+      <w:pPr>
+        <w:ind w:left="1440" w:hanging="360"/>
+      </w:pPr>
+      <w:rPr>
+        <w:rFonts w:ascii="Courier New" w:hAnsi="Courier New" w:cs="Courier New" w:hint="default"/>
+      </w:rPr>
+    </w:lvl>
+    <w:lvl w:ilvl="2" w:tplc="04190005" w:tentative="1">
+      <w:start w:val="1"/>
+      <w:numFmt w:val="bullet"/>
+      <w:lvlText w:val=""/>
+      <w:lvlJc w:val="left"/>
+      <w:pPr>
+        <w:ind w:left="2160" w:hanging="360"/>
+      </w:pPr>
+      <w:rPr>
+        <w:rFonts w:ascii="Wingdings" w:hAnsi="Wingdings" w:hint="default"/>
+      </w:rPr>
+    </w:lvl>
+    <w:lvl w:ilvl="3" w:tplc="04190001" w:tentative="1">
+      <w:start w:val="1"/>
+      <w:numFmt w:val="bullet"/>
+      <w:lvlText w:val=""/>
+      <w:lvlJc w:val="left"/>
+      <w:pPr>
+        <w:ind w:left="2880" w:hanging="360"/>
+      </w:pPr>
+      <w:rPr>
+        <w:rFonts w:ascii="Symbol" w:hAnsi="Symbol" w:hint="default"/>
+      </w:rPr>
+    </w:lvl>
+    <w:lvl w:ilvl="4" w:tplc="04190003" w:tentative="1">
+      <w:start w:val="1"/>
+      <w:numFmt w:val="bullet"/>
+      <w:lvlText w:val="o"/>
+      <w:lvlJc w:val="left"/>
+      <w:pPr>
+        <w:ind w:left="3600" w:hanging="360"/>
+      </w:pPr>
+      <w:rPr>
+        <w:rFonts w:ascii="Courier New" w:hAnsi="Courier New" w:cs="Courier New" w:hint="default"/>
+      </w:rPr>
+    </w:lvl>
+    <w:lvl w:ilvl="5" w:tplc="04190005" w:tentative="1">
+      <w:start w:val="1"/>
+      <w:numFmt w:val="bullet"/>
+      <w:lvlText w:val=""/>
+      <w:lvlJc w:val="left"/>
+      <w:pPr>
+        <w:ind w:left="4320" w:hanging="360"/>
+      </w:pPr>
+      <w:rPr>
+        <w:rFonts w:ascii="Wingdings" w:hAnsi="Wingdings" w:hint="default"/>
+      </w:rPr>
+    </w:lvl>
+    <w:lvl w:ilvl="6" w:tplc="04190001" w:tentative="1">
+      <w:start w:val="1"/>
+      <w:numFmt w:val="bullet"/>
+      <w:lvlText w:val=""/>
+      <w:lvlJc w:val="left"/>
+      <w:pPr>
+        <w:ind w:left="5040" w:hanging="360"/>
+      </w:pPr>
+      <w:rPr>
+        <w:rFonts w:ascii="Symbol" w:hAnsi="Symbol" w:hint="default"/>
+      </w:rPr>
+    </w:lvl>
+    <w:lvl w:ilvl="7" w:tplc="04190003" w:tentative="1">
+      <w:start w:val="1"/>
+      <w:numFmt w:val="bullet"/>
+      <w:lvlText w:val="o"/>
+      <w:lvlJc w:val="left"/>
+      <w:pPr>
+        <w:ind w:left="5760" w:hanging="360"/>
+      </w:pPr>
+      <w:rPr>
+        <w:rFonts w:ascii="Courier New" w:hAnsi="Courier New" w:cs="Courier New" w:hint="default"/>
+      </w:rPr>
+    </w:lvl>
+    <w:lvl w:ilvl="8" w:tplc="04190005" w:tentative="1">
+      <w:start w:val="1"/>
+      <w:numFmt w:val="bullet"/>
+      <w:lvlText w:val=""/>
+      <w:lvlJc w:val="left"/>
+      <w:pPr>
+        <w:ind w:left="6480" w:hanging="360"/>
+      </w:pPr>
+      <w:rPr>
+        <w:rFonts w:ascii="Wingdings" w:hAnsi="Wingdings" w:hint="default"/>
+      </w:rPr>
+    </w:lvl>
+  </w:abstractNum>
+  <w:abstractNum w:abstractNumId="1" w15:restartNumberingAfterBreak="0">
+    <w:nsid w:val="71C56A86"/>
+    <w:multiLevelType w:val="hybridMultilevel"/>
+    <w:tmpl w:val="C76E681A"/>
+    <w:lvl w:ilvl="0" w:tplc="04190001">
+      <w:start w:val="1"/>
+      <w:numFmt w:val="bullet"/>
+      <w:lvlText w:val=""/>
+      <w:lvlJc w:val="left"/>
+      <w:pPr>
+        <w:ind w:left="720" w:hanging="360"/>
+      </w:pPr>
+      <w:rPr>
+        <w:rFonts w:ascii="Symbol" w:hAnsi="Symbol" w:hint="default"/>
+      </w:rPr>
+    </w:lvl>
+    <w:lvl w:ilvl="1" w:tplc="04190003">
+      <w:start w:val="1"/>
+      <w:numFmt w:val="bullet"/>
+      <w:lvlText w:val="o"/>
+      <w:lvlJc w:val="left"/>
+      <w:pPr>
+        <w:ind w:left="1440" w:hanging="360"/>
+      </w:pPr>
+      <w:rPr>
+        <w:rFonts w:ascii="Courier New" w:hAnsi="Courier New" w:cs="Courier New" w:hint="default"/>
+      </w:rPr>
+    </w:lvl>
+    <w:lvl w:ilvl="2" w:tplc="04190005" w:tentative="1">
+      <w:start w:val="1"/>
+      <w:numFmt w:val="bullet"/>
+      <w:lvlText w:val=""/>
+      <w:lvlJc w:val="left"/>
+      <w:pPr>
+        <w:ind w:left="2160" w:hanging="360"/>
+      </w:pPr>
+      <w:rPr>
+        <w:rFonts w:ascii="Wingdings" w:hAnsi="Wingdings" w:hint="default"/>
+      </w:rPr>
+    </w:lvl>
+    <w:lvl w:ilvl="3" w:tplc="04190001" w:tentative="1">
+      <w:start w:val="1"/>
+      <w:numFmt w:val="bullet"/>
+      <w:lvlText w:val=""/>
+      <w:lvlJc w:val="left"/>
+      <w:pPr>
+        <w:ind w:left="2880" w:hanging="360"/>
+      </w:pPr>
+      <w:rPr>
+        <w:rFonts w:ascii="Symbol" w:hAnsi="Symbol" w:hint="default"/>
+      </w:rPr>
+    </w:lvl>
+    <w:lvl w:ilvl="4" w:tplc="04190003" w:tentative="1">
+      <w:start w:val="1"/>
+      <w:numFmt w:val="bullet"/>
+      <w:lvlText w:val="o"/>
+      <w:lvlJc w:val="left"/>
+      <w:pPr>
+        <w:ind w:left="3600" w:hanging="360"/>
+      </w:pPr>
+      <w:rPr>
+        <w:rFonts w:ascii="Courier New" w:hAnsi="Courier New" w:cs="Courier New" w:hint="default"/>
+      </w:rPr>
+    </w:lvl>
+    <w:lvl w:ilvl="5" w:tplc="04190005" w:tentative="1">
+      <w:start w:val="1"/>
+      <w:numFmt w:val="bullet"/>
+      <w:lvlText w:val=""/>
+      <w:lvlJc w:val="left"/>
+      <w:pPr>
+        <w:ind w:left="4320" w:hanging="360"/>
+      </w:pPr>
+      <w:rPr>
+        <w:rFonts w:ascii="Wingdings" w:hAnsi="Wingdings" w:hint="default"/>
+      </w:rPr>
+    </w:lvl>
+    <w:lvl w:ilvl="6" w:tplc="04190001" w:tentative="1">
+      <w:start w:val="1"/>
+      <w:numFmt w:val="bullet"/>
+      <w:lvlText w:val=""/>
+      <w:lvlJc w:val="left"/>
+      <w:pPr>
+        <w:ind w:left="5040" w:hanging="360"/>
+      </w:pPr>
+      <w:rPr>
+        <w:rFonts w:ascii="Symbol" w:hAnsi="Symbol" w:hint="default"/>
+      </w:rPr>
+    </w:lvl>
+    <w:lvl w:ilvl="7" w:tplc="04190003" w:tentative="1">
+      <w:start w:val="1"/>
+      <w:numFmt w:val="bullet"/>
+      <w:lvlText w:val="o"/>
+      <w:lvlJc w:val="left"/>
+      <w:pPr>
+        <w:ind w:left="5760" w:hanging="360"/>
+      </w:pPr>
+      <w:rPr>
+        <w:rFonts w:ascii="Courier New" w:hAnsi="Courier New" w:cs="Courier New" w:hint="default"/>
+      </w:rPr>
+    </w:lvl>
+    <w:lvl w:ilvl="8" w:tplc="04190005" w:tentative="1">
+      <w:start w:val="1"/>
+      <w:numFmt w:val="bullet"/>
+      <w:lvlText w:val=""/>
+      <w:lvlJc w:val="left"/>
+      <w:pPr>
+        <w:ind w:left="6480" w:hanging="360"/>
+      </w:pPr>
+      <w:rPr>
+        <w:rFonts w:ascii="Wingdings" w:hAnsi="Wingdings" w:hint="default"/>
+      </w:rPr>
+    </w:lvl>
+  </w:abstractNum>
+  <w:num w:numId="1">
+    <w:abstractNumId w:val="1"/>
+  </w:num>
+  <w:num w:numId="2">
+    <w:abstractNumId w:val="0"/>
+  </w:num>
+</w:numbering>
 </file>
 
 <file path=word/styles.xml><?xml version="1.0" encoding="utf-8"?>
@@ -2297,6 +3099,17 @@
       <w:sz w:val="28"/>
     </w:rPr>
   </w:style>
+  <w:style w:type="paragraph" w:styleId="a8">
+    <w:name w:val="List Paragraph"/>
+    <w:basedOn w:val="a"/>
+    <w:uiPriority w:val="34"/>
+    <w:qFormat/>
+    <w:rsid w:val="007056DC"/>
+    <w:pPr>
+      <w:ind w:left="720"/>
+      <w:contextualSpacing/>
+    </w:pPr>
+  </w:style>
 </w:styles>
 </file>
 

</xml_diff>

<commit_message>
FIX: group and minor fixes
</commit_message>
<xml_diff>
--- a/LisP/lab_01/report.docx
+++ b/LisP/lab_01/report.docx
@@ -293,7 +293,6 @@
         <w:tab/>
         <w:t xml:space="preserve">       </w:t>
       </w:r>
-      <w:proofErr w:type="gramStart"/>
       <w:r>
         <w:rPr>
           <w:rFonts w:eastAsia="Calibri"/>
@@ -301,16 +300,7 @@
           <w:u w:val="single"/>
         </w:rPr>
         <w:tab/>
-        <w:t xml:space="preserve">  «</w:t>
-      </w:r>
-      <w:proofErr w:type="gramEnd"/>
-      <w:r>
-        <w:rPr>
-          <w:rFonts w:eastAsia="Calibri"/>
-          <w:szCs w:val="28"/>
-          <w:u w:val="single"/>
-        </w:rPr>
-        <w:t>Информатика и системы управления»</w:t>
+        <w:t xml:space="preserve">  «Информатика и системы управления»</w:t>
       </w:r>
       <w:r>
         <w:rPr>
@@ -500,27 +490,7 @@
           <w:sz w:val="44"/>
           <w:szCs w:val="44"/>
         </w:rPr>
-        <w:t xml:space="preserve">Списки в </w:t>
-      </w:r>
-      <w:proofErr w:type="spellStart"/>
-      <w:r>
-        <w:rPr>
-          <w:rFonts w:eastAsia="Calibri" w:cs="Times New Roman"/>
-          <w:bCs/>
-          <w:sz w:val="44"/>
-          <w:szCs w:val="44"/>
-        </w:rPr>
-        <w:t>Lisp</w:t>
-      </w:r>
-      <w:proofErr w:type="spellEnd"/>
-      <w:r>
-        <w:rPr>
-          <w:rFonts w:eastAsia="Calibri" w:cs="Times New Roman"/>
-          <w:bCs/>
-          <w:sz w:val="44"/>
-          <w:szCs w:val="44"/>
-        </w:rPr>
-        <w:t>».</w:t>
+        <w:t>Списки в Lisp».</w:t>
       </w:r>
     </w:p>
     <w:p>
@@ -635,7 +605,21 @@
           <w:rFonts w:eastAsia="Calibri" w:cs="Times New Roman"/>
           <w:sz w:val="32"/>
         </w:rPr>
-        <w:t>Группа: ИУ7-65Б</w:t>
+        <w:t>Группа: ИУ7-6</w:t>
+      </w:r>
+      <w:r>
+        <w:rPr>
+          <w:rFonts w:eastAsia="Calibri" w:cs="Times New Roman"/>
+          <w:sz w:val="32"/>
+        </w:rPr>
+        <w:t>3</w:t>
+      </w:r>
+      <w:r>
+        <w:rPr>
+          <w:rFonts w:eastAsia="Calibri" w:cs="Times New Roman"/>
+          <w:sz w:val="32"/>
+        </w:rPr>
+        <w:t>Б</w:t>
       </w:r>
     </w:p>
     <w:p>
@@ -667,23 +651,7 @@
           <w:rFonts w:eastAsia="Calibri" w:cs="Times New Roman"/>
           <w:sz w:val="32"/>
         </w:rPr>
-        <w:t xml:space="preserve">: </w:t>
-      </w:r>
-      <w:proofErr w:type="spellStart"/>
-      <w:r>
-        <w:rPr>
-          <w:rFonts w:eastAsia="Calibri" w:cs="Times New Roman"/>
-          <w:sz w:val="32"/>
-        </w:rPr>
-        <w:t>Толпинская</w:t>
-      </w:r>
-      <w:proofErr w:type="spellEnd"/>
-      <w:r>
-        <w:rPr>
-          <w:rFonts w:eastAsia="Calibri" w:cs="Times New Roman"/>
-          <w:sz w:val="32"/>
-        </w:rPr>
-        <w:t xml:space="preserve"> Н. Б.</w:t>
+        <w:t>: Толпинская Н. Б.</w:t>
       </w:r>
       <w:r>
         <w:rPr>
@@ -733,6 +701,24 @@
       <w:pPr>
         <w:spacing w:after="0"/>
         <w:jc w:val="center"/>
+        <w:rPr>
+          <w:rFonts w:eastAsia="Calibri" w:cs="Times New Roman"/>
+          <w:i/>
+        </w:rPr>
+      </w:pPr>
+    </w:p>
+    <w:p>
+      <w:pPr>
+        <w:spacing w:after="0"/>
+        <w:rPr>
+          <w:rFonts w:eastAsia="Calibri" w:cs="Times New Roman"/>
+          <w:i/>
+        </w:rPr>
+      </w:pPr>
+    </w:p>
+    <w:p>
+      <w:pPr>
+        <w:spacing w:after="0"/>
         <w:rPr>
           <w:rFonts w:eastAsia="Calibri" w:cs="Times New Roman"/>
           <w:i/>
@@ -855,33 +841,11 @@
                 <w:lang w:val="en-US"/>
               </w:rPr>
             </w:pPr>
-            <w:proofErr w:type="gramStart"/>
             <w:r>
               <w:rPr>
                 <w:lang w:val="en-US"/>
               </w:rPr>
-              <w:t>`(</w:t>
-            </w:r>
-            <w:proofErr w:type="gramEnd"/>
-            <w:r>
-              <w:rPr>
-                <w:lang w:val="en-US"/>
-              </w:rPr>
-              <w:t xml:space="preserve">open close </w:t>
-            </w:r>
-            <w:proofErr w:type="spellStart"/>
-            <w:r>
-              <w:rPr>
-                <w:lang w:val="en-US"/>
-              </w:rPr>
-              <w:t>halph</w:t>
-            </w:r>
-            <w:proofErr w:type="spellEnd"/>
-            <w:r>
-              <w:rPr>
-                <w:lang w:val="en-US"/>
-              </w:rPr>
-              <w:t>)</w:t>
+              <w:t>`(open close halph)</w:t>
             </w:r>
           </w:p>
         </w:tc>
@@ -981,21 +945,7 @@
               <w:rPr>
                 <w:lang w:val="en-US"/>
               </w:rPr>
-              <w:t>`((one) for all (</w:t>
-            </w:r>
-            <w:proofErr w:type="gramStart"/>
-            <w:r>
-              <w:rPr>
-                <w:lang w:val="en-US"/>
-              </w:rPr>
-              <w:t>and(</w:t>
-            </w:r>
-            <w:proofErr w:type="gramEnd"/>
-            <w:r>
-              <w:rPr>
-                <w:lang w:val="en-US"/>
-              </w:rPr>
-              <w:t>me(for you))))</w:t>
+              <w:t>`((one) for all (and(me(for you))))</w:t>
             </w:r>
           </w:p>
         </w:tc>
@@ -1043,35 +993,7 @@
         <w:rPr>
           <w:lang w:val="en-US"/>
         </w:rPr>
-        <w:t xml:space="preserve">1. </w:t>
-      </w:r>
-      <w:proofErr w:type="gramStart"/>
-      <w:r>
-        <w:rPr>
-          <w:lang w:val="en-US"/>
-        </w:rPr>
-        <w:t>`(</w:t>
-      </w:r>
-      <w:proofErr w:type="gramEnd"/>
-      <w:r>
-        <w:rPr>
-          <w:lang w:val="en-US"/>
-        </w:rPr>
-        <w:t xml:space="preserve">open close </w:t>
-      </w:r>
-      <w:proofErr w:type="spellStart"/>
-      <w:r>
-        <w:rPr>
-          <w:lang w:val="en-US"/>
-        </w:rPr>
-        <w:t>halph</w:t>
-      </w:r>
-      <w:proofErr w:type="spellEnd"/>
-      <w:r>
-        <w:rPr>
-          <w:lang w:val="en-US"/>
-        </w:rPr>
-        <w:t>)</w:t>
+        <w:t>1. `(open close halph)</w:t>
       </w:r>
     </w:p>
     <w:p>
@@ -1237,21 +1159,7 @@
         <w:rPr>
           <w:lang w:val="en-US"/>
         </w:rPr>
-        <w:t>`((one) for all (</w:t>
-      </w:r>
-      <w:proofErr w:type="gramStart"/>
-      <w:r>
-        <w:rPr>
-          <w:lang w:val="en-US"/>
-        </w:rPr>
-        <w:t>and(</w:t>
-      </w:r>
-      <w:proofErr w:type="gramEnd"/>
-      <w:r>
-        <w:rPr>
-          <w:lang w:val="en-US"/>
-        </w:rPr>
-        <w:t>me(for you))))</w:t>
+        <w:t>`((one) for all (and(me(for you))))</w:t>
       </w:r>
     </w:p>
     <w:p>
@@ -1710,39 +1618,30 @@
           <w:numId w:val="1"/>
         </w:numPr>
       </w:pPr>
-      <w:proofErr w:type="spellStart"/>
-      <w:r>
-        <w:t>самоопределимые</w:t>
-      </w:r>
-      <w:proofErr w:type="spellEnd"/>
-      <w:r>
-        <w:t xml:space="preserve"> атомы – натуральные числа, </w:t>
-      </w:r>
-      <w:proofErr w:type="spellStart"/>
-      <w:r>
-        <w:t>дробые</w:t>
-      </w:r>
-      <w:proofErr w:type="spellEnd"/>
-      <w:r>
-        <w:t xml:space="preserve"> числа</w:t>
+      <w:r>
+        <w:t>самоопределимые атомы – натуральные числа, дробые числа</w:t>
       </w:r>
       <w:r>
         <w:t xml:space="preserve">, </w:t>
       </w:r>
       <w:r>
-        <w:t xml:space="preserve">вещественные числа, стоки – последовательность символов, заключенных в двойные апострофы (например </w:t>
+        <w:t>вещественные числа, ст</w:t>
+      </w:r>
+      <w:r>
+        <w:t>р</w:t>
+      </w:r>
+      <w:r>
+        <w:t xml:space="preserve">оки – последовательность символов, заключенных в двойные апострофы (например </w:t>
       </w:r>
       <w:r>
         <w:t>“</w:t>
       </w:r>
-      <w:proofErr w:type="spellStart"/>
       <w:r>
         <w:rPr>
           <w:lang w:val="en-US"/>
         </w:rPr>
         <w:t>abc</w:t>
       </w:r>
-      <w:proofErr w:type="spellEnd"/>
       <w:r>
         <w:t>”);</w:t>
       </w:r>
@@ -1776,539 +1675,531 @@
     </w:p>
     <w:p>
       <w:r>
-        <w:t xml:space="preserve">Точечная </w:t>
-      </w:r>
-      <w:proofErr w:type="gramStart"/>
-      <w:r>
-        <w:t>пара ::=</w:t>
-      </w:r>
-      <w:proofErr w:type="gramEnd"/>
+        <w:t>Точечная пара ::= (</w:t>
+      </w:r>
+      <w:r>
+        <w:t>&lt;</w:t>
+      </w:r>
+      <w:r>
+        <w:t>атом</w:t>
+      </w:r>
+      <w:r>
+        <w:t>&gt; . &lt;</w:t>
+      </w:r>
+      <w:r>
+        <w:t>атом</w:t>
+      </w:r>
+      <w:r>
+        <w:t>&gt;) | (&lt;</w:t>
+      </w:r>
+      <w:r>
+        <w:t>атом</w:t>
+      </w:r>
+      <w:r>
+        <w:t>&gt; . &lt;</w:t>
+      </w:r>
+      <w:r>
+        <w:t>точечная пара</w:t>
+      </w:r>
+      <w:r>
+        <w:t>&gt;) | (&lt;</w:t>
+      </w:r>
+      <w:r>
+        <w:t>точечная пара</w:t>
+      </w:r>
+      <w:r>
+        <w:t>&gt; . &lt;</w:t>
+      </w:r>
+      <w:r>
+        <w:t>атом</w:t>
+      </w:r>
+      <w:r>
+        <w:t>&gt;)</w:t>
+      </w:r>
+      <w:r>
+        <w:t xml:space="preserve"> </w:t>
+      </w:r>
+      <w:r>
+        <w:t>| (&lt;</w:t>
+      </w:r>
+      <w:r>
+        <w:t>точечная пара</w:t>
+      </w:r>
+      <w:r>
+        <w:t>&gt;</w:t>
+      </w:r>
+      <w:r>
+        <w:t xml:space="preserve"> </w:t>
+      </w:r>
+      <w:r>
+        <w:t>.</w:t>
+      </w:r>
+      <w:r>
+        <w:t xml:space="preserve"> </w:t>
+      </w:r>
+      <w:r>
+        <w:t>&lt;</w:t>
+      </w:r>
+      <w:r>
+        <w:t>точечная пара</w:t>
+      </w:r>
+      <w:r>
+        <w:t>&gt;);</w:t>
+      </w:r>
+    </w:p>
+    <w:p>
+      <w:r>
+        <w:rPr>
+          <w:lang w:val="en-US"/>
+        </w:rPr>
+        <w:t>S</w:t>
+      </w:r>
+      <w:r>
+        <w:t>-</w:t>
+      </w:r>
+      <w:r>
+        <w:t xml:space="preserve">выражение </w:t>
+      </w:r>
+      <w:r>
+        <w:t>::= &lt;</w:t>
+      </w:r>
+      <w:r>
+        <w:t>атом</w:t>
+      </w:r>
+      <w:r>
+        <w:t>&gt; | &lt;</w:t>
+      </w:r>
+      <w:r>
+        <w:t>точечная пара</w:t>
+      </w:r>
+      <w:r>
+        <w:t>&gt;;</w:t>
+      </w:r>
+    </w:p>
+    <w:p>
+      <w:r>
+        <w:t xml:space="preserve">Список </w:t>
+      </w:r>
+      <w:r>
+        <w:t>::= &lt;</w:t>
+      </w:r>
+      <w:r>
+        <w:t>пустой список</w:t>
+      </w:r>
+      <w:r>
+        <w:t>&gt; | &lt;</w:t>
+      </w:r>
+      <w:r>
+        <w:t>непустой список</w:t>
+      </w:r>
+      <w:r>
+        <w:t xml:space="preserve">&gt;, </w:t>
+      </w:r>
+      <w:r>
+        <w:t xml:space="preserve">где </w:t>
+      </w:r>
+    </w:p>
+    <w:p>
+      <w:r>
+        <w:t>&lt;</w:t>
+      </w:r>
+      <w:r>
+        <w:t>пустой список</w:t>
+      </w:r>
+      <w:r>
+        <w:t>&gt;</w:t>
+      </w:r>
+      <w:r>
+        <w:t xml:space="preserve"> </w:t>
+      </w:r>
+      <w:r>
+        <w:t xml:space="preserve">::= () | </w:t>
+      </w:r>
+      <w:r>
+        <w:rPr>
+          <w:lang w:val="en-US"/>
+        </w:rPr>
+        <w:t>Nil</w:t>
+      </w:r>
+      <w:r>
+        <w:t>,</w:t>
+      </w:r>
+    </w:p>
+    <w:p>
+      <w:r>
+        <w:t>&lt;</w:t>
+      </w:r>
+      <w:r>
+        <w:t>непустой список</w:t>
+      </w:r>
+      <w:r>
+        <w:t>&gt; ::= (&lt;</w:t>
+      </w:r>
+      <w:r>
+        <w:t>первый элемент</w:t>
+      </w:r>
+      <w:r>
+        <w:t>&gt; . &lt;</w:t>
+      </w:r>
+      <w:r>
+        <w:t>хвост</w:t>
+      </w:r>
+      <w:r>
+        <w:t>&gt;)</w:t>
+      </w:r>
+      <w:r>
+        <w:t>,</w:t>
+      </w:r>
+    </w:p>
+    <w:p>
+      <w:r>
+        <w:t>&lt;</w:t>
+      </w:r>
+      <w:r>
+        <w:t>первый элемент</w:t>
+      </w:r>
+      <w:r>
+        <w:t>&gt; ::= &lt;</w:t>
+      </w:r>
+      <w:r>
+        <w:rPr>
+          <w:lang w:val="en-US"/>
+        </w:rPr>
+        <w:t>S</w:t>
+      </w:r>
+      <w:r>
+        <w:t>-</w:t>
+      </w:r>
+      <w:r>
+        <w:t>выражение</w:t>
+      </w:r>
+      <w:r>
+        <w:t>&gt;,</w:t>
+      </w:r>
+    </w:p>
+    <w:p>
+      <w:r>
+        <w:t>&lt;</w:t>
+      </w:r>
+      <w:r>
+        <w:t>хвост</w:t>
+      </w:r>
+      <w:r>
+        <w:t>&gt; ::= &lt;</w:t>
+      </w:r>
+      <w:r>
+        <w:t>список</w:t>
+      </w:r>
+      <w:r>
+        <w:t>&gt;.</w:t>
+      </w:r>
+    </w:p>
+    <w:p>
+      <w:r>
+        <w:t xml:space="preserve">Список – это частный случай </w:t>
+      </w:r>
+      <w:r>
+        <w:rPr>
+          <w:lang w:val="en-US"/>
+        </w:rPr>
+        <w:t>S</w:t>
+      </w:r>
+      <w:r>
+        <w:t>-</w:t>
+      </w:r>
+      <w:r>
+        <w:t>выражения.</w:t>
+      </w:r>
+    </w:p>
+    <w:p>
+      <w:pPr>
+        <w:ind w:left="360"/>
+      </w:pPr>
+    </w:p>
+    <w:p>
+      <w:r>
+        <w:t>2. Синтаксис элементов языка и их представление в памяти.</w:t>
+      </w:r>
+    </w:p>
+    <w:p>
+      <w:r>
+        <w:t>Любая структура (точечная пара или список) заключается в круглые скобки:</w:t>
+      </w:r>
+    </w:p>
+    <w:p>
+      <w:r>
+        <w:t>(</w:t>
+      </w:r>
+      <w:r>
+        <w:rPr>
+          <w:lang w:val="en-US"/>
+        </w:rPr>
+        <w:t>A</w:t>
+      </w:r>
+      <w:r>
+        <w:t xml:space="preserve"> . </w:t>
+      </w:r>
+      <w:r>
+        <w:rPr>
+          <w:lang w:val="en-US"/>
+        </w:rPr>
+        <w:t>B</w:t>
+      </w:r>
+      <w:r>
+        <w:t xml:space="preserve">) – </w:t>
+      </w:r>
+      <w:r>
+        <w:t xml:space="preserve">точечная пара, </w:t>
+      </w:r>
+      <w:r>
+        <w:t>(</w:t>
+      </w:r>
+      <w:r>
+        <w:rPr>
+          <w:lang w:val="en-US"/>
+        </w:rPr>
+        <w:t>A</w:t>
+      </w:r>
+      <w:r>
+        <w:t xml:space="preserve">) </w:t>
+      </w:r>
+      <w:r>
+        <w:t>–</w:t>
+      </w:r>
+      <w:r>
+        <w:t xml:space="preserve"> </w:t>
+      </w:r>
+      <w:r>
+        <w:t xml:space="preserve">список из одного элемента. Пустой список изображается как </w:t>
+      </w:r>
+      <w:r>
+        <w:rPr>
+          <w:lang w:val="en-US"/>
+        </w:rPr>
+        <w:t>Nil</w:t>
+      </w:r>
+      <w:r>
+        <w:t xml:space="preserve"> </w:t>
+      </w:r>
+      <w:r>
+        <w:t>или ()</w:t>
+      </w:r>
+      <w:r>
+        <w:t>;</w:t>
+      </w:r>
+    </w:p>
+    <w:p>
+      <w:r>
+        <w:t>непустой список по определению может быть изображен:</w:t>
+      </w:r>
+    </w:p>
+    <w:p>
+      <w:r>
+        <w:t>(</w:t>
+      </w:r>
+      <w:r>
+        <w:rPr>
+          <w:lang w:val="en-US"/>
+        </w:rPr>
+        <w:t>A</w:t>
+      </w:r>
+      <w:r>
+        <w:t xml:space="preserve"> . (</w:t>
+      </w:r>
+      <w:r>
+        <w:rPr>
+          <w:lang w:val="en-US"/>
+        </w:rPr>
+        <w:t>B</w:t>
+      </w:r>
+      <w:r>
+        <w:t xml:space="preserve"> . (</w:t>
+      </w:r>
+      <w:r>
+        <w:rPr>
+          <w:lang w:val="en-US"/>
+        </w:rPr>
+        <w:t>C</w:t>
+      </w:r>
+      <w:r>
+        <w:t xml:space="preserve"> . (</w:t>
+      </w:r>
+      <w:r>
+        <w:rPr>
+          <w:lang w:val="en-US"/>
+        </w:rPr>
+        <w:t>D</w:t>
+      </w:r>
+      <w:r>
+        <w:t xml:space="preserve"> ())))), </w:t>
+      </w:r>
+      <w:r>
+        <w:t xml:space="preserve">допустимо изображение списка последовательностью атомов, разделенных пробелами – </w:t>
+      </w:r>
+      <w:r>
+        <w:t>(</w:t>
+      </w:r>
+      <w:r>
+        <w:rPr>
+          <w:lang w:val="en-US"/>
+        </w:rPr>
+        <w:t>A</w:t>
+      </w:r>
+      <w:r>
+        <w:t xml:space="preserve"> </w:t>
+      </w:r>
+      <w:r>
+        <w:rPr>
+          <w:lang w:val="en-US"/>
+        </w:rPr>
+        <w:t>B</w:t>
+      </w:r>
+      <w:r>
+        <w:t xml:space="preserve"> </w:t>
+      </w:r>
+      <w:r>
+        <w:rPr>
+          <w:lang w:val="en-US"/>
+        </w:rPr>
+        <w:t>C</w:t>
+      </w:r>
+      <w:r>
+        <w:t xml:space="preserve"> </w:t>
+      </w:r>
+      <w:r>
+        <w:rPr>
+          <w:lang w:val="en-US"/>
+        </w:rPr>
+        <w:t>D</w:t>
+      </w:r>
+      <w:r>
+        <w:t>).</w:t>
+      </w:r>
+    </w:p>
+    <w:p>
+      <w:r>
+        <w:lastRenderedPageBreak/>
+        <w:t xml:space="preserve">Элементы списка могут быть списками (любой список заключается в круглые скобки), например – </w:t>
+      </w:r>
+      <w:r>
+        <w:t>(</w:t>
+      </w:r>
+      <w:r>
+        <w:rPr>
+          <w:lang w:val="en-US"/>
+        </w:rPr>
+        <w:t>A</w:t>
+      </w:r>
       <w:r>
         <w:t xml:space="preserve"> (</w:t>
       </w:r>
       <w:r>
-        <w:t>&lt;</w:t>
-      </w:r>
-      <w:r>
-        <w:t>атом</w:t>
-      </w:r>
-      <w:r>
-        <w:t>&gt; . &lt;</w:t>
-      </w:r>
-      <w:r>
-        <w:t>атом</w:t>
-      </w:r>
-      <w:r>
-        <w:t>&gt;) | (&lt;</w:t>
-      </w:r>
-      <w:r>
-        <w:t>атом</w:t>
-      </w:r>
-      <w:proofErr w:type="gramStart"/>
-      <w:r>
-        <w:t>&gt; .</w:t>
-      </w:r>
-      <w:proofErr w:type="gramEnd"/>
-      <w:r>
-        <w:t xml:space="preserve"> &lt;</w:t>
-      </w:r>
-      <w:r>
-        <w:t>точечная пара</w:t>
-      </w:r>
-      <w:r>
-        <w:t>&gt;) | (&lt;</w:t>
-      </w:r>
-      <w:r>
-        <w:t>точечная пара</w:t>
-      </w:r>
-      <w:proofErr w:type="gramStart"/>
-      <w:r>
-        <w:t>&gt; .</w:t>
-      </w:r>
-      <w:proofErr w:type="gramEnd"/>
-      <w:r>
-        <w:t xml:space="preserve"> &lt;</w:t>
-      </w:r>
-      <w:r>
-        <w:t>атом</w:t>
-      </w:r>
-      <w:r>
-        <w:t>&gt;)</w:t>
+        <w:rPr>
+          <w:lang w:val="en-US"/>
+        </w:rPr>
+        <w:t>B</w:t>
       </w:r>
       <w:r>
         <w:t xml:space="preserve"> </w:t>
       </w:r>
       <w:r>
-        <w:t>| (&lt;</w:t>
-      </w:r>
-      <w:r>
-        <w:t>точечная пара</w:t>
-      </w:r>
-      <w:proofErr w:type="gramStart"/>
-      <w:r>
-        <w:t>&gt;</w:t>
+        <w:rPr>
+          <w:lang w:val="en-US"/>
+        </w:rPr>
+        <w:t>C</w:t>
+      </w:r>
+      <w:r>
+        <w:t>) (</w:t>
+      </w:r>
+      <w:r>
+        <w:rPr>
+          <w:lang w:val="en-US"/>
+        </w:rPr>
+        <w:t>D</w:t>
       </w:r>
       <w:r>
         <w:t xml:space="preserve"> </w:t>
       </w:r>
       <w:r>
+        <w:t>С</w:t>
+      </w:r>
+      <w:r>
+        <w:t>)).</w:t>
+      </w:r>
+      <w:r>
+        <w:t xml:space="preserve"> Таким образом, синтаксически наличие скобок является признаком структуры – списка или точечной пары.</w:t>
+      </w:r>
+    </w:p>
+    <w:p>
+      <w:r>
+        <w:t xml:space="preserve">Любая непустая структура </w:t>
+      </w:r>
+      <w:r>
+        <w:rPr>
+          <w:lang w:val="en-US"/>
+        </w:rPr>
+        <w:t>Lisp</w:t>
+      </w:r>
+      <w:r>
+        <w:t xml:space="preserve"> </w:t>
+      </w:r>
+      <w:r>
+        <w:t>в памяти представляется списковой ячейкой, хранящей два указателя: на голову (первый элемент) и хвост – всё остальное.</w:t>
+      </w:r>
+    </w:p>
+    <w:p>
+      <w:r>
+        <w:t>Точечная пара в памяти представляется бинарным узлом.</w:t>
+      </w:r>
+    </w:p>
+    <w:p>
+      <w:r>
+        <w:t>А</w:t>
+      </w:r>
+      <w:r>
+        <w:t>том в памяти представлен пятью указателями.</w:t>
+      </w:r>
+    </w:p>
+    <w:p>
+      <w:r>
+        <w:t>3. Как воспринимается символьный апостроф?</w:t>
+      </w:r>
+    </w:p>
+    <w:p>
+      <w:r>
+        <w:t xml:space="preserve">В зависимости от контекста одни и те же объекты могут играть роль переменных или констант, причем значения и того, и другого могут быть произвольной сложности. Если объект играет роль константы, то для объявления константы достаточно заблокировать его вычисление, то есть как бы взять его в кавычки, отмечающие буквально используемые фразы, не </w:t>
+      </w:r>
+      <w:r>
+        <w:t>требующие</w:t>
+      </w:r>
+      <w:r>
+        <w:t xml:space="preserve"> обработки. Для такой блокировки вводится специальная функция </w:t>
+      </w:r>
+      <w:r>
+        <w:rPr>
+          <w:lang w:val="en-US"/>
+        </w:rPr>
+        <w:t>quote</w:t>
+      </w:r>
+      <w:r>
+        <w:t xml:space="preserve">, </w:t>
+      </w:r>
+      <w:r>
+        <w:t xml:space="preserve">предохраняющая свой единственный аргумент от вычисления. Апостроф – сокращённое обозначение функции </w:t>
+      </w:r>
+      <w:r>
+        <w:rPr>
+          <w:lang w:val="en-US"/>
+        </w:rPr>
+        <w:t>quote</w:t>
+      </w:r>
+      <w:r>
         <w:t>.</w:t>
       </w:r>
-      <w:proofErr w:type="gramEnd"/>
-      <w:r>
-        <w:t xml:space="preserve"> </w:t>
-      </w:r>
-      <w:r>
-        <w:t>&lt;</w:t>
-      </w:r>
-      <w:r>
-        <w:t>точечная пара</w:t>
-      </w:r>
-      <w:r>
-        <w:t>&gt;);</w:t>
-      </w:r>
-    </w:p>
-    <w:p>
-      <w:r>
-        <w:rPr>
-          <w:lang w:val="en-US"/>
-        </w:rPr>
-        <w:t>S</w:t>
-      </w:r>
-      <w:r>
-        <w:t>-</w:t>
-      </w:r>
-      <w:proofErr w:type="gramStart"/>
-      <w:r>
-        <w:t xml:space="preserve">выражение </w:t>
-      </w:r>
-      <w:r>
-        <w:t>::=</w:t>
-      </w:r>
-      <w:proofErr w:type="gramEnd"/>
-      <w:r>
-        <w:t xml:space="preserve"> &lt;</w:t>
-      </w:r>
-      <w:r>
-        <w:t>атом</w:t>
-      </w:r>
-      <w:r>
-        <w:t>&gt; | &lt;</w:t>
-      </w:r>
-      <w:r>
-        <w:t>точечная пара</w:t>
-      </w:r>
-      <w:r>
-        <w:t>&gt;;</w:t>
-      </w:r>
-    </w:p>
-    <w:p>
-      <w:proofErr w:type="gramStart"/>
-      <w:r>
-        <w:t xml:space="preserve">Список </w:t>
-      </w:r>
-      <w:r>
-        <w:t>::=</w:t>
-      </w:r>
-      <w:proofErr w:type="gramEnd"/>
-      <w:r>
-        <w:t xml:space="preserve"> &lt;</w:t>
-      </w:r>
-      <w:r>
-        <w:t>пустой список</w:t>
-      </w:r>
-      <w:r>
-        <w:t>&gt; | &lt;</w:t>
-      </w:r>
-      <w:r>
-        <w:t>непустой список</w:t>
-      </w:r>
-      <w:r>
-        <w:t xml:space="preserve">&gt;, </w:t>
-      </w:r>
-      <w:r>
-        <w:t xml:space="preserve">где </w:t>
-      </w:r>
-    </w:p>
-    <w:p>
-      <w:r>
-        <w:t>&lt;</w:t>
-      </w:r>
-      <w:r>
-        <w:t>пустой список</w:t>
-      </w:r>
-      <w:proofErr w:type="gramStart"/>
-      <w:r>
-        <w:t>&gt;</w:t>
-      </w:r>
-      <w:r>
-        <w:t xml:space="preserve"> </w:t>
-      </w:r>
-      <w:r>
-        <w:t>::=</w:t>
-      </w:r>
-      <w:proofErr w:type="gramEnd"/>
-      <w:r>
-        <w:t xml:space="preserve"> () | </w:t>
-      </w:r>
-      <w:r>
-        <w:rPr>
-          <w:lang w:val="en-US"/>
-        </w:rPr>
-        <w:t>Nil</w:t>
-      </w:r>
-      <w:r>
-        <w:t>,</w:t>
-      </w:r>
-    </w:p>
-    <w:p>
-      <w:r>
-        <w:t>&lt;</w:t>
-      </w:r>
-      <w:r>
-        <w:t>непустой список</w:t>
-      </w:r>
-      <w:proofErr w:type="gramStart"/>
-      <w:r>
-        <w:t>&gt; ::=</w:t>
-      </w:r>
-      <w:proofErr w:type="gramEnd"/>
-      <w:r>
-        <w:t xml:space="preserve"> (&lt;</w:t>
-      </w:r>
-      <w:r>
-        <w:t>первый элемент</w:t>
-      </w:r>
-      <w:r>
-        <w:t>&gt; . &lt;</w:t>
-      </w:r>
-      <w:r>
-        <w:t>хвост</w:t>
-      </w:r>
-      <w:r>
-        <w:t>&gt;)</w:t>
-      </w:r>
-      <w:r>
-        <w:t>,</w:t>
-      </w:r>
-    </w:p>
-    <w:p>
-      <w:r>
-        <w:t>&lt;</w:t>
-      </w:r>
-      <w:r>
-        <w:t>первый элемент</w:t>
-      </w:r>
-      <w:proofErr w:type="gramStart"/>
-      <w:r>
-        <w:t>&gt; ::=</w:t>
-      </w:r>
-      <w:proofErr w:type="gramEnd"/>
-      <w:r>
-        <w:t xml:space="preserve"> &lt;</w:t>
-      </w:r>
-      <w:r>
-        <w:rPr>
-          <w:lang w:val="en-US"/>
-        </w:rPr>
-        <w:t>S</w:t>
-      </w:r>
-      <w:r>
-        <w:t>-</w:t>
-      </w:r>
-      <w:r>
-        <w:t>выражение</w:t>
-      </w:r>
-      <w:r>
-        <w:t>&gt;,</w:t>
-      </w:r>
-    </w:p>
-    <w:p>
-      <w:r>
-        <w:t>&lt;</w:t>
-      </w:r>
-      <w:r>
-        <w:t>хвост</w:t>
-      </w:r>
-      <w:proofErr w:type="gramStart"/>
-      <w:r>
-        <w:t>&gt; ::=</w:t>
-      </w:r>
-      <w:proofErr w:type="gramEnd"/>
-      <w:r>
-        <w:t xml:space="preserve"> &lt;</w:t>
-      </w:r>
-      <w:r>
-        <w:t>список</w:t>
-      </w:r>
-      <w:r>
-        <w:t>&gt;.</w:t>
-      </w:r>
-    </w:p>
-    <w:p>
-      <w:r>
-        <w:t xml:space="preserve">Список – это частный случай </w:t>
-      </w:r>
-      <w:r>
-        <w:rPr>
-          <w:lang w:val="en-US"/>
-        </w:rPr>
-        <w:t>S</w:t>
-      </w:r>
-      <w:r>
-        <w:t>-</w:t>
-      </w:r>
-      <w:r>
-        <w:t>выражения.</w:t>
-      </w:r>
-    </w:p>
-    <w:p>
-      <w:pPr>
-        <w:ind w:left="360"/>
-      </w:pPr>
-    </w:p>
-    <w:p>
-      <w:r>
-        <w:t>2. Синтаксис элементов языка и их представление в памяти.</w:t>
-      </w:r>
-    </w:p>
-    <w:p>
-      <w:r>
-        <w:t>(мы тут говорили про то, что атом – это пять указателей…)</w:t>
-      </w:r>
-    </w:p>
-    <w:p>
-      <w:r>
-        <w:t>Любая структура (точечная пара или список) заключается в круглые скобки:</w:t>
-      </w:r>
-    </w:p>
-    <w:p>
-      <w:r>
-        <w:t>(</w:t>
-      </w:r>
-      <w:proofErr w:type="gramStart"/>
-      <w:r>
-        <w:rPr>
-          <w:lang w:val="en-US"/>
-        </w:rPr>
-        <w:t>A</w:t>
-      </w:r>
-      <w:r>
-        <w:t xml:space="preserve"> .</w:t>
-      </w:r>
-      <w:proofErr w:type="gramEnd"/>
-      <w:r>
-        <w:t xml:space="preserve"> </w:t>
-      </w:r>
-      <w:r>
-        <w:rPr>
-          <w:lang w:val="en-US"/>
-        </w:rPr>
-        <w:t>B</w:t>
-      </w:r>
-      <w:r>
-        <w:t xml:space="preserve">) – </w:t>
-      </w:r>
-      <w:r>
-        <w:t xml:space="preserve">точечная пара, </w:t>
-      </w:r>
-      <w:r>
-        <w:t>(</w:t>
-      </w:r>
-      <w:r>
-        <w:rPr>
-          <w:lang w:val="en-US"/>
-        </w:rPr>
-        <w:t>A</w:t>
-      </w:r>
-      <w:r>
-        <w:t xml:space="preserve">) </w:t>
-      </w:r>
-      <w:r>
-        <w:t>–</w:t>
-      </w:r>
-      <w:r>
-        <w:t xml:space="preserve"> </w:t>
-      </w:r>
-      <w:r>
-        <w:t xml:space="preserve">список из одного элемента. Пустой список изображается как </w:t>
-      </w:r>
-      <w:r>
-        <w:rPr>
-          <w:lang w:val="en-US"/>
-        </w:rPr>
-        <w:t>Nil</w:t>
-      </w:r>
-      <w:r>
-        <w:t xml:space="preserve"> </w:t>
-      </w:r>
-      <w:r>
-        <w:t>или ()</w:t>
-      </w:r>
-      <w:r>
-        <w:t>;</w:t>
-      </w:r>
-    </w:p>
-    <w:p>
-      <w:r>
-        <w:t>непустой список по определению может быть изображен:</w:t>
-      </w:r>
-    </w:p>
-    <w:p>
-      <w:r>
-        <w:lastRenderedPageBreak/>
-        <w:t>(</w:t>
-      </w:r>
-      <w:proofErr w:type="gramStart"/>
-      <w:r>
-        <w:rPr>
-          <w:lang w:val="en-US"/>
-        </w:rPr>
-        <w:t>A</w:t>
-      </w:r>
-      <w:r>
-        <w:t xml:space="preserve"> .</w:t>
-      </w:r>
-      <w:proofErr w:type="gramEnd"/>
-      <w:r>
-        <w:t xml:space="preserve"> (</w:t>
-      </w:r>
-      <w:proofErr w:type="gramStart"/>
-      <w:r>
-        <w:rPr>
-          <w:lang w:val="en-US"/>
-        </w:rPr>
-        <w:t>B</w:t>
-      </w:r>
-      <w:r>
-        <w:t xml:space="preserve"> .</w:t>
-      </w:r>
-      <w:proofErr w:type="gramEnd"/>
-      <w:r>
-        <w:t xml:space="preserve"> (</w:t>
-      </w:r>
-      <w:proofErr w:type="gramStart"/>
-      <w:r>
-        <w:rPr>
-          <w:lang w:val="en-US"/>
-        </w:rPr>
-        <w:t>C</w:t>
-      </w:r>
-      <w:r>
-        <w:t xml:space="preserve"> .</w:t>
-      </w:r>
-      <w:proofErr w:type="gramEnd"/>
-      <w:r>
-        <w:t xml:space="preserve"> (</w:t>
-      </w:r>
-      <w:r>
-        <w:rPr>
-          <w:lang w:val="en-US"/>
-        </w:rPr>
-        <w:t>D</w:t>
-      </w:r>
-      <w:r>
-        <w:t xml:space="preserve"> ())))), </w:t>
-      </w:r>
-      <w:r>
-        <w:t xml:space="preserve">допустимо изображение списка последовательностью атомов, разделенных пробелами – </w:t>
-      </w:r>
-      <w:r>
-        <w:t>(</w:t>
-      </w:r>
-      <w:r>
-        <w:rPr>
-          <w:lang w:val="en-US"/>
-        </w:rPr>
-        <w:t>A</w:t>
-      </w:r>
-      <w:r>
-        <w:t xml:space="preserve"> </w:t>
-      </w:r>
-      <w:r>
-        <w:rPr>
-          <w:lang w:val="en-US"/>
-        </w:rPr>
-        <w:t>B</w:t>
-      </w:r>
-      <w:r>
-        <w:t xml:space="preserve"> </w:t>
-      </w:r>
-      <w:r>
-        <w:rPr>
-          <w:lang w:val="en-US"/>
-        </w:rPr>
-        <w:t>C</w:t>
-      </w:r>
-      <w:r>
-        <w:t xml:space="preserve"> </w:t>
-      </w:r>
-      <w:r>
-        <w:rPr>
-          <w:lang w:val="en-US"/>
-        </w:rPr>
-        <w:t>D</w:t>
-      </w:r>
-      <w:r>
-        <w:t>).</w:t>
-      </w:r>
-    </w:p>
-    <w:p>
-      <w:r>
-        <w:t xml:space="preserve">Элементы списка могут быть списками (любой список заключается в круглые скобки), например – </w:t>
-      </w:r>
-      <w:r>
-        <w:t>(</w:t>
-      </w:r>
-      <w:r>
-        <w:rPr>
-          <w:lang w:val="en-US"/>
-        </w:rPr>
-        <w:t>A</w:t>
-      </w:r>
-      <w:r>
-        <w:t xml:space="preserve"> (</w:t>
-      </w:r>
-      <w:r>
-        <w:rPr>
-          <w:lang w:val="en-US"/>
-        </w:rPr>
-        <w:t>B</w:t>
-      </w:r>
-      <w:r>
-        <w:t xml:space="preserve"> </w:t>
-      </w:r>
-      <w:r>
-        <w:rPr>
-          <w:lang w:val="en-US"/>
-        </w:rPr>
-        <w:t>C</w:t>
-      </w:r>
-      <w:r>
-        <w:t>) (</w:t>
-      </w:r>
-      <w:r>
-        <w:rPr>
-          <w:lang w:val="en-US"/>
-        </w:rPr>
-        <w:t>D</w:t>
-      </w:r>
-      <w:r>
-        <w:t xml:space="preserve"> </w:t>
-      </w:r>
-      <w:r>
-        <w:t>С</w:t>
-      </w:r>
-      <w:r>
-        <w:t>)).</w:t>
-      </w:r>
-      <w:r>
-        <w:t xml:space="preserve"> Таким образом, синтаксически наличие скобок является признаком структуры – списка или точечной пары.</w:t>
-      </w:r>
-    </w:p>
-    <w:p>
-      <w:r>
-        <w:t xml:space="preserve">Любая непустая структура </w:t>
+    </w:p>
+    <w:p>
+      <w:r>
+        <w:t xml:space="preserve">4. Что такое рекурсия? Где используется рекурсия в </w:t>
       </w:r>
       <w:r>
         <w:rPr>
@@ -2317,73 +2208,6 @@
         <w:t>Lisp</w:t>
       </w:r>
       <w:r>
-        <w:t xml:space="preserve"> </w:t>
-      </w:r>
-      <w:r>
-        <w:t>в памяти представляется списковой ячейкой, хранящей два указателя: на голову (первый элемент) и хвост – всё остальное.</w:t>
-      </w:r>
-    </w:p>
-    <w:p>
-      <w:r>
-        <w:t>Точечная пара в памяти представляется бинарным узлом.</w:t>
-      </w:r>
-    </w:p>
-    <w:p>
-      <w:r>
-        <w:t>А</w:t>
-      </w:r>
-      <w:r>
-        <w:t>том в памяти представлен пятью указателями.</w:t>
-      </w:r>
-    </w:p>
-    <w:p>
-      <w:r>
-        <w:t>3. Как воспринимается символьный апостроф?</w:t>
-      </w:r>
-    </w:p>
-    <w:p>
-      <w:r>
-        <w:t xml:space="preserve">В зависимости от контекста одни и те же объекты могут играть роль переменных или констант, причем значения и того, и другого могут быть произвольной сложности. Если объект играет роль константы, то для объявления константы достаточно заблокировать его вычисление, то есть как бы взять его в кавычки, отмечающие буквально используемые фразы, не </w:t>
-      </w:r>
-      <w:r>
-        <w:t>требующие</w:t>
-      </w:r>
-      <w:r>
-        <w:t xml:space="preserve"> обработки. Для такой блокировки вводится специальная функция </w:t>
-      </w:r>
-      <w:r>
-        <w:rPr>
-          <w:lang w:val="en-US"/>
-        </w:rPr>
-        <w:t>quote</w:t>
-      </w:r>
-      <w:r>
-        <w:t xml:space="preserve">, </w:t>
-      </w:r>
-      <w:r>
-        <w:t xml:space="preserve">предохраняющая свой единственный аргумент от вычисления. Апостроф – сокращённое обозначение функции </w:t>
-      </w:r>
-      <w:r>
-        <w:rPr>
-          <w:lang w:val="en-US"/>
-        </w:rPr>
-        <w:t>quote</w:t>
-      </w:r>
-      <w:r>
-        <w:t>.</w:t>
-      </w:r>
-    </w:p>
-    <w:p>
-      <w:r>
-        <w:t xml:space="preserve">4. Что такое рекурсия? Где используется рекурсия в </w:t>
-      </w:r>
-      <w:r>
-        <w:rPr>
-          <w:lang w:val="en-US"/>
-        </w:rPr>
-        <w:t>Lisp</w:t>
-      </w:r>
-      <w:r>
         <w:t>?</w:t>
       </w:r>
     </w:p>
@@ -2392,15 +2216,7 @@
         <w:jc w:val="left"/>
       </w:pPr>
       <w:r>
-        <w:t xml:space="preserve">Рекурсия — это ссылка на определяемый объект во время его определения. Т. к. в </w:t>
-      </w:r>
-      <w:proofErr w:type="spellStart"/>
-      <w:r>
-        <w:t>Lisp</w:t>
-      </w:r>
-      <w:proofErr w:type="spellEnd"/>
-      <w:r>
-        <w:t xml:space="preserve"> используются рекурсивно определенные структуры (списки), то рекурсия — это естественный принцип обработки таких структур.</w:t>
+        <w:t>Рекурсия — это ссылка на определяемый объект во время его определения. Т. к. в Lisp используются рекурсивно определенные структуры (списки), то рекурсия — это естественный принцип обработки таких структур.</w:t>
       </w:r>
     </w:p>
     <w:p>

</xml_diff>